<commit_message>
Updated RF-2 and RF-3
</commit_message>
<xml_diff>
--- a/Reports/RF-3 Software Architecture Specification.docx
+++ b/Reports/RF-3 Software Architecture Specification.docx
@@ -99,16 +99,6 @@
           <w:szCs w:val="48"/>
         </w:rPr>
       </w:pPr>
-      <w:r>
-        <w:rPr>
-          <w:rFonts w:ascii="Times New Roman" w:eastAsia="Times New Roman" w:hAnsi="Times New Roman" w:cs="Times New Roman"/>
-          <w:b/>
-          <w:color w:val="000000"/>
-          <w:sz w:val="48"/>
-          <w:szCs w:val="48"/>
-        </w:rPr>
-        <w:t>Workshop Management Web Application</w:t>
-      </w:r>
     </w:p>
     <w:p>
       <w:pPr>
@@ -116,19 +106,21 @@
         <w:jc w:val="center"/>
         <w:rPr>
           <w:rFonts w:ascii="Times New Roman" w:eastAsia="Times New Roman" w:hAnsi="Times New Roman" w:cs="Times New Roman"/>
-          <w:sz w:val="24"/>
-          <w:szCs w:val="24"/>
-        </w:rPr>
-      </w:pPr>
-      <w:r>
-        <w:rPr>
-          <w:rFonts w:ascii="Times New Roman" w:eastAsia="Times New Roman" w:hAnsi="Times New Roman" w:cs="Times New Roman"/>
           <w:b/>
           <w:color w:val="000000"/>
-          <w:sz w:val="48"/>
-          <w:szCs w:val="48"/>
-        </w:rPr>
-        <w:t>Sponsor: Dr. Suranga Hettiarachchi</w:t>
+          <w:sz w:val="40"/>
+          <w:szCs w:val="40"/>
+        </w:rPr>
+      </w:pPr>
+      <w:r>
+        <w:rPr>
+          <w:rFonts w:ascii="Times New Roman" w:eastAsia="Times New Roman" w:hAnsi="Times New Roman" w:cs="Times New Roman"/>
+          <w:b/>
+          <w:color w:val="000000"/>
+          <w:sz w:val="40"/>
+          <w:szCs w:val="40"/>
+        </w:rPr>
+        <w:t>Workshop Management Web Application</w:t>
       </w:r>
     </w:p>
     <w:p>
@@ -137,12 +129,42 @@
         <w:jc w:val="center"/>
         <w:rPr>
           <w:rFonts w:ascii="Times New Roman" w:eastAsia="Times New Roman" w:hAnsi="Times New Roman" w:cs="Times New Roman"/>
+          <w:sz w:val="40"/>
+          <w:szCs w:val="40"/>
+        </w:rPr>
+      </w:pPr>
+      <w:r>
+        <w:rPr>
+          <w:rFonts w:ascii="Times New Roman" w:eastAsia="Times New Roman" w:hAnsi="Times New Roman" w:cs="Times New Roman"/>
           <w:b/>
           <w:color w:val="000000"/>
-          <w:sz w:val="48"/>
-          <w:szCs w:val="48"/>
-        </w:rPr>
-      </w:pPr>
+          <w:sz w:val="40"/>
+          <w:szCs w:val="40"/>
+        </w:rPr>
+        <w:t xml:space="preserve">Sponsor: Dr. </w:t>
+      </w:r>
+      <w:proofErr w:type="spellStart"/>
+      <w:r>
+        <w:rPr>
+          <w:rFonts w:ascii="Times New Roman" w:eastAsia="Times New Roman" w:hAnsi="Times New Roman" w:cs="Times New Roman"/>
+          <w:b/>
+          <w:color w:val="000000"/>
+          <w:sz w:val="40"/>
+          <w:szCs w:val="40"/>
+        </w:rPr>
+        <w:t>Suranga</w:t>
+      </w:r>
+      <w:proofErr w:type="spellEnd"/>
+      <w:r>
+        <w:rPr>
+          <w:rFonts w:ascii="Times New Roman" w:eastAsia="Times New Roman" w:hAnsi="Times New Roman" w:cs="Times New Roman"/>
+          <w:b/>
+          <w:color w:val="000000"/>
+          <w:sz w:val="40"/>
+          <w:szCs w:val="40"/>
+        </w:rPr>
+        <w:t xml:space="preserve"> Hettiarachchi</w:t>
+      </w:r>
     </w:p>
     <w:p>
       <w:pPr>
@@ -152,40 +174,10 @@
           <w:rFonts w:ascii="Times New Roman" w:eastAsia="Times New Roman" w:hAnsi="Times New Roman" w:cs="Times New Roman"/>
           <w:b/>
           <w:color w:val="000000"/>
-          <w:sz w:val="48"/>
-          <w:szCs w:val="48"/>
-        </w:rPr>
-      </w:pPr>
-      <w:r>
-        <w:rPr>
-          <w:rFonts w:ascii="Times New Roman" w:eastAsia="Times New Roman" w:hAnsi="Times New Roman" w:cs="Times New Roman"/>
-          <w:b/>
-          <w:color w:val="000000"/>
-          <w:sz w:val="48"/>
-          <w:szCs w:val="48"/>
-        </w:rPr>
-        <w:t xml:space="preserve">Software </w:t>
-      </w:r>
-      <w:r>
-        <w:rPr>
-          <w:rFonts w:ascii="Times New Roman" w:eastAsia="Times New Roman" w:hAnsi="Times New Roman" w:cs="Times New Roman"/>
-          <w:b/>
-          <w:color w:val="000000"/>
-          <w:sz w:val="48"/>
-          <w:szCs w:val="48"/>
-        </w:rPr>
-        <w:t>Architecture</w:t>
-      </w:r>
-      <w:r>
-        <w:rPr>
-          <w:rFonts w:ascii="Times New Roman" w:eastAsia="Times New Roman" w:hAnsi="Times New Roman" w:cs="Times New Roman"/>
-          <w:b/>
-          <w:color w:val="000000"/>
-          <w:sz w:val="48"/>
-          <w:szCs w:val="48"/>
-        </w:rPr>
-        <w:t xml:space="preserve"> Specification</w:t>
-      </w:r>
+          <w:sz w:val="40"/>
+          <w:szCs w:val="40"/>
+        </w:rPr>
+      </w:pPr>
     </w:p>
     <w:p>
       <w:pPr>
@@ -193,17 +185,60 @@
         <w:jc w:val="center"/>
         <w:rPr>
           <w:rFonts w:ascii="Times New Roman" w:eastAsia="Times New Roman" w:hAnsi="Times New Roman" w:cs="Times New Roman"/>
-          <w:sz w:val="24"/>
-          <w:szCs w:val="24"/>
-        </w:rPr>
-      </w:pPr>
-      <w:r>
-        <w:rPr>
-          <w:rFonts w:ascii="Times New Roman" w:eastAsia="Times New Roman" w:hAnsi="Times New Roman" w:cs="Times New Roman"/>
           <w:b/>
           <w:color w:val="000000"/>
-          <w:sz w:val="48"/>
-          <w:szCs w:val="48"/>
+          <w:sz w:val="40"/>
+          <w:szCs w:val="40"/>
+        </w:rPr>
+      </w:pPr>
+      <w:r>
+        <w:rPr>
+          <w:rFonts w:ascii="Times New Roman" w:eastAsia="Times New Roman" w:hAnsi="Times New Roman" w:cs="Times New Roman"/>
+          <w:b/>
+          <w:color w:val="000000"/>
+          <w:sz w:val="40"/>
+          <w:szCs w:val="40"/>
+        </w:rPr>
+        <w:t xml:space="preserve">Software </w:t>
+      </w:r>
+      <w:r>
+        <w:rPr>
+          <w:rFonts w:ascii="Times New Roman" w:eastAsia="Times New Roman" w:hAnsi="Times New Roman" w:cs="Times New Roman"/>
+          <w:b/>
+          <w:color w:val="000000"/>
+          <w:sz w:val="40"/>
+          <w:szCs w:val="40"/>
+        </w:rPr>
+        <w:t>Architecture</w:t>
+      </w:r>
+      <w:r>
+        <w:rPr>
+          <w:rFonts w:ascii="Times New Roman" w:eastAsia="Times New Roman" w:hAnsi="Times New Roman" w:cs="Times New Roman"/>
+          <w:b/>
+          <w:color w:val="000000"/>
+          <w:sz w:val="40"/>
+          <w:szCs w:val="40"/>
+        </w:rPr>
+        <w:t xml:space="preserve"> Specification</w:t>
+      </w:r>
+    </w:p>
+    <w:p>
+      <w:pPr>
+        <w:spacing w:after="0" w:line="240" w:lineRule="auto"/>
+        <w:jc w:val="center"/>
+        <w:rPr>
+          <w:rFonts w:ascii="Times New Roman" w:eastAsia="Times New Roman" w:hAnsi="Times New Roman" w:cs="Times New Roman"/>
+          <w:sz w:val="40"/>
+          <w:szCs w:val="40"/>
+        </w:rPr>
+      </w:pPr>
+      <w:r>
+        <w:rPr>
+          <w:rFonts w:ascii="Times New Roman" w:eastAsia="Times New Roman" w:hAnsi="Times New Roman" w:cs="Times New Roman"/>
+          <w:b/>
+          <w:color w:val="000000"/>
+          <w:sz w:val="40"/>
+          <w:szCs w:val="40"/>
         </w:rPr>
         <w:t>James Schlesener</w:t>
       </w:r>
@@ -222,7 +257,7 @@
     </w:p>
     <w:p>
       <w:pPr>
-        <w:spacing w:line="480" w:lineRule="auto"/>
+        <w:spacing w:line="360" w:lineRule="auto"/>
         <w:rPr>
           <w:rFonts w:ascii="Times New Roman" w:eastAsia="Times New Roman" w:hAnsi="Times New Roman" w:cs="Times New Roman"/>
           <w:b/>
@@ -271,8 +306,18 @@
           <w:sz w:val="24"/>
           <w:szCs w:val="24"/>
         </w:rPr>
-        <w:t xml:space="preserve"> for the Workshop Management system.  </w:t>
-      </w:r>
+        <w:t xml:space="preserve"> for the Workshop Management system</w:t>
+      </w:r>
+      <w:proofErr w:type="gramStart"/>
+      <w:r>
+        <w:rPr>
+          <w:rFonts w:ascii="Times New Roman" w:eastAsia="Times New Roman" w:hAnsi="Times New Roman" w:cs="Times New Roman"/>
+          <w:sz w:val="24"/>
+          <w:szCs w:val="24"/>
+        </w:rPr>
+        <w:t xml:space="preserve">.  </w:t>
+      </w:r>
+      <w:proofErr w:type="gramEnd"/>
       <w:r>
         <w:rPr>
           <w:rFonts w:ascii="Times New Roman" w:eastAsia="Times New Roman" w:hAnsi="Times New Roman" w:cs="Times New Roman"/>
@@ -293,16 +338,7 @@
     </w:p>
     <w:p>
       <w:pPr>
-        <w:rPr>
-          <w:rFonts w:ascii="Times New Roman" w:eastAsia="Times New Roman" w:hAnsi="Times New Roman" w:cs="Times New Roman"/>
-          <w:sz w:val="24"/>
-          <w:szCs w:val="24"/>
-        </w:rPr>
-      </w:pPr>
-    </w:p>
-    <w:p>
-      <w:pPr>
-        <w:spacing w:line="480" w:lineRule="auto"/>
+        <w:spacing w:line="360" w:lineRule="auto"/>
         <w:rPr>
           <w:rFonts w:ascii="Times New Roman" w:eastAsia="Times New Roman" w:hAnsi="Times New Roman" w:cs="Times New Roman"/>
           <w:b/>
@@ -342,7 +378,16 @@
           <w:sz w:val="24"/>
           <w:szCs w:val="24"/>
         </w:rPr>
-        <w:t>The subsystems consist of the browser and the server.</w:t>
+        <w:t>The subsystems consist of the browser and the server</w:t>
+      </w:r>
+      <w:proofErr w:type="gramStart"/>
+      <w:r>
+        <w:rPr>
+          <w:rFonts w:ascii="Times New Roman" w:eastAsia="Times New Roman" w:hAnsi="Times New Roman" w:cs="Times New Roman"/>
+          <w:sz w:val="24"/>
+          <w:szCs w:val="24"/>
+        </w:rPr>
+        <w:t>.</w:t>
       </w:r>
       <w:r>
         <w:rPr>
@@ -352,6 +397,7 @@
         </w:rPr>
         <w:t xml:space="preserve">  </w:t>
       </w:r>
+      <w:proofErr w:type="gramEnd"/>
       <w:r>
         <w:rPr>
           <w:rFonts w:ascii="Times New Roman" w:eastAsia="Times New Roman" w:hAnsi="Times New Roman" w:cs="Times New Roman"/>
@@ -382,7 +428,25 @@
           <w:sz w:val="24"/>
           <w:szCs w:val="24"/>
         </w:rPr>
-        <w:t xml:space="preserve">that the user will interact with to retrieve and update the contents of the database.  The server will consist of the </w:t>
+        <w:t>that the user will interact with to retrieve and update the contents of the database</w:t>
+      </w:r>
+      <w:proofErr w:type="gramStart"/>
+      <w:r>
+        <w:rPr>
+          <w:rFonts w:ascii="Times New Roman" w:eastAsia="Times New Roman" w:hAnsi="Times New Roman" w:cs="Times New Roman"/>
+          <w:sz w:val="24"/>
+          <w:szCs w:val="24"/>
+        </w:rPr>
+        <w:t xml:space="preserve">.  </w:t>
+      </w:r>
+      <w:proofErr w:type="gramEnd"/>
+      <w:r>
+        <w:rPr>
+          <w:rFonts w:ascii="Times New Roman" w:eastAsia="Times New Roman" w:hAnsi="Times New Roman" w:cs="Times New Roman"/>
+          <w:sz w:val="24"/>
+          <w:szCs w:val="24"/>
+        </w:rPr>
+        <w:t xml:space="preserve">The server will consist of the </w:t>
       </w:r>
       <w:r>
         <w:rPr>
@@ -484,16 +548,7 @@
     </w:p>
     <w:p>
       <w:pPr>
-        <w:rPr>
-          <w:rFonts w:ascii="Times New Roman" w:eastAsia="Times New Roman" w:hAnsi="Times New Roman" w:cs="Times New Roman"/>
-          <w:sz w:val="24"/>
-          <w:szCs w:val="24"/>
-        </w:rPr>
-      </w:pPr>
-    </w:p>
-    <w:p>
-      <w:pPr>
-        <w:spacing w:line="480" w:lineRule="auto"/>
+        <w:spacing w:line="360" w:lineRule="auto"/>
         <w:rPr>
           <w:rFonts w:ascii="Times New Roman" w:eastAsia="Times New Roman" w:hAnsi="Times New Roman" w:cs="Times New Roman"/>
           <w:b/>
@@ -508,17 +563,86 @@
           <w:sz w:val="32"/>
           <w:szCs w:val="32"/>
         </w:rPr>
-        <w:t>Hardware Software Mapping</w:t>
-      </w:r>
-      <w:r>
+        <w:t xml:space="preserve">Hardware Software Mapping </w:t>
+      </w:r>
+    </w:p>
+    <w:p>
+      <w:pPr>
+        <w:rPr>
+          <w:rFonts w:ascii="Times New Roman" w:eastAsia="Times New Roman" w:hAnsi="Times New Roman" w:cs="Times New Roman"/>
+          <w:sz w:val="24"/>
+          <w:szCs w:val="24"/>
+        </w:rPr>
+      </w:pPr>
+      <w:r>
+        <w:rPr>
+          <w:rFonts w:ascii="Times New Roman" w:eastAsia="Times New Roman" w:hAnsi="Times New Roman" w:cs="Times New Roman"/>
+          <w:sz w:val="24"/>
+          <w:szCs w:val="24"/>
+        </w:rPr>
+        <w:tab/>
+      </w:r>
+      <w:r>
+        <w:rPr>
+          <w:rFonts w:ascii="Times New Roman" w:eastAsia="Times New Roman" w:hAnsi="Times New Roman" w:cs="Times New Roman"/>
+          <w:sz w:val="24"/>
+          <w:szCs w:val="24"/>
+        </w:rPr>
+        <w:t xml:space="preserve">The hardware will consist of the user’s computer on the front end </w:t>
+      </w:r>
+      <w:r>
+        <w:rPr>
+          <w:rFonts w:ascii="Times New Roman" w:eastAsia="Times New Roman" w:hAnsi="Times New Roman" w:cs="Times New Roman"/>
+          <w:sz w:val="24"/>
+          <w:szCs w:val="24"/>
+        </w:rPr>
+        <w:t xml:space="preserve">and the </w:t>
+      </w:r>
+      <w:r>
+        <w:rPr>
+          <w:rFonts w:ascii="Times New Roman" w:eastAsia="Times New Roman" w:hAnsi="Times New Roman" w:cs="Times New Roman"/>
+          <w:sz w:val="24"/>
+          <w:szCs w:val="24"/>
+        </w:rPr>
+        <w:t xml:space="preserve">database server </w:t>
+      </w:r>
+      <w:r>
+        <w:rPr>
+          <w:rFonts w:ascii="Times New Roman" w:eastAsia="Times New Roman" w:hAnsi="Times New Roman" w:cs="Times New Roman"/>
+          <w:sz w:val="24"/>
+          <w:szCs w:val="24"/>
+        </w:rPr>
+        <w:t>on the backend</w:t>
+      </w:r>
+      <w:proofErr w:type="gramStart"/>
+      <w:r>
+        <w:rPr>
+          <w:rFonts w:ascii="Times New Roman" w:eastAsia="Times New Roman" w:hAnsi="Times New Roman" w:cs="Times New Roman"/>
+          <w:sz w:val="24"/>
+          <w:szCs w:val="24"/>
+        </w:rPr>
+        <w:t xml:space="preserve">.  </w:t>
+      </w:r>
+      <w:proofErr w:type="gramEnd"/>
+      <w:r>
+        <w:rPr>
+          <w:rFonts w:ascii="Times New Roman" w:eastAsia="Times New Roman" w:hAnsi="Times New Roman" w:cs="Times New Roman"/>
+          <w:sz w:val="24"/>
+          <w:szCs w:val="24"/>
+        </w:rPr>
+        <w:t>The two devices will communicate with each other using HTTP.</w:t>
+      </w:r>
+    </w:p>
+    <w:p>
+      <w:pPr>
+        <w:spacing w:line="480" w:lineRule="auto"/>
         <w:rPr>
           <w:rFonts w:ascii="Times New Roman" w:eastAsia="Times New Roman" w:hAnsi="Times New Roman" w:cs="Times New Roman"/>
           <w:b/>
           <w:sz w:val="32"/>
           <w:szCs w:val="32"/>
         </w:rPr>
-        <w:t xml:space="preserve"> </w:t>
-      </w:r>
+      </w:pPr>
     </w:p>
     <w:p>
       <w:pPr>
@@ -537,10 +661,10 @@
           <w:szCs w:val="24"/>
         </w:rPr>
         <w:drawing>
-          <wp:inline distT="0" distB="0" distL="0" distR="0" wp14:anchorId="31B94153" wp14:editId="0824EBC3">
+          <wp:inline distT="0" distB="0" distL="0" distR="0" wp14:anchorId="015D1386" wp14:editId="605E962E">
             <wp:extent cx="3596640" cy="1139825"/>
             <wp:effectExtent l="0" t="0" r="0" b="0"/>
-            <wp:docPr id="16" name="Picture 16"/>
+            <wp:docPr id="64" name="Picture 64"/>
             <wp:cNvGraphicFramePr>
               <a:graphicFrameLocks xmlns:a="http://schemas.openxmlformats.org/drawingml/2006/main" noChangeAspect="1"/>
             </wp:cNvGraphicFramePr>
@@ -548,7 +672,7 @@
               <a:graphicData uri="http://schemas.openxmlformats.org/drawingml/2006/picture">
                 <pic:pic xmlns:pic="http://schemas.openxmlformats.org/drawingml/2006/picture">
                   <pic:nvPicPr>
-                    <pic:cNvPr id="0" name="Picture 33"/>
+                    <pic:cNvPr id="0" name="Picture 61"/>
                     <pic:cNvPicPr>
                       <a:picLocks noChangeAspect="1" noChangeArrowheads="1"/>
                     </pic:cNvPicPr>
@@ -585,7 +709,27 @@
     </w:p>
     <w:p>
       <w:pPr>
-        <w:spacing w:line="480" w:lineRule="auto"/>
+        <w:jc w:val="center"/>
+        <w:rPr>
+          <w:rFonts w:ascii="Times New Roman" w:eastAsia="Times New Roman" w:hAnsi="Times New Roman" w:cs="Times New Roman"/>
+          <w:sz w:val="24"/>
+          <w:szCs w:val="24"/>
+        </w:rPr>
+      </w:pPr>
+    </w:p>
+    <w:p>
+      <w:pPr>
+        <w:jc w:val="center"/>
+        <w:rPr>
+          <w:rFonts w:ascii="Times New Roman" w:eastAsia="Times New Roman" w:hAnsi="Times New Roman" w:cs="Times New Roman"/>
+          <w:sz w:val="24"/>
+          <w:szCs w:val="24"/>
+        </w:rPr>
+      </w:pPr>
+    </w:p>
+    <w:p>
+      <w:pPr>
+        <w:spacing w:line="360" w:lineRule="auto"/>
         <w:rPr>
           <w:rFonts w:ascii="Times New Roman" w:eastAsia="Times New Roman" w:hAnsi="Times New Roman" w:cs="Times New Roman"/>
           <w:b/>
@@ -600,7 +744,6 @@
           <w:sz w:val="32"/>
           <w:szCs w:val="32"/>
         </w:rPr>
-        <w:lastRenderedPageBreak/>
         <w:t>Persistent Data Management</w:t>
       </w:r>
     </w:p>
@@ -620,13 +763,23 @@
         </w:rPr>
         <w:tab/>
       </w:r>
-      <w:r>
-        <w:rPr>
-          <w:rFonts w:ascii="Times New Roman" w:eastAsia="Times New Roman" w:hAnsi="Times New Roman" w:cs="Times New Roman"/>
-          <w:sz w:val="24"/>
-          <w:szCs w:val="24"/>
-        </w:rPr>
-        <w:t>All of the data will be persistent and stored in the SQL database</w:t>
+      <w:proofErr w:type="gramStart"/>
+      <w:r>
+        <w:rPr>
+          <w:rFonts w:ascii="Times New Roman" w:eastAsia="Times New Roman" w:hAnsi="Times New Roman" w:cs="Times New Roman"/>
+          <w:sz w:val="24"/>
+          <w:szCs w:val="24"/>
+        </w:rPr>
+        <w:t>All of</w:t>
+      </w:r>
+      <w:proofErr w:type="gramEnd"/>
+      <w:r>
+        <w:rPr>
+          <w:rFonts w:ascii="Times New Roman" w:eastAsia="Times New Roman" w:hAnsi="Times New Roman" w:cs="Times New Roman"/>
+          <w:sz w:val="24"/>
+          <w:szCs w:val="24"/>
+        </w:rPr>
+        <w:t xml:space="preserve"> the data will be persistent and stored in the SQL database</w:t>
       </w:r>
       <w:r>
         <w:rPr>
@@ -658,47 +811,67 @@
           <w:sz w:val="24"/>
           <w:szCs w:val="24"/>
         </w:rPr>
-        <w:t>tables to store workshops, personnel, and equipment.</w:t>
-      </w:r>
-      <w:r>
-        <w:rPr>
-          <w:rFonts w:ascii="Times New Roman" w:eastAsia="Times New Roman" w:hAnsi="Times New Roman" w:cs="Times New Roman"/>
-          <w:sz w:val="24"/>
-          <w:szCs w:val="24"/>
-        </w:rPr>
-        <w:t xml:space="preserve">  In addition to these 3 tables, there will be a WorkshopDetails table</w:t>
-      </w:r>
-      <w:r>
-        <w:rPr>
-          <w:rFonts w:ascii="Times New Roman" w:eastAsia="Times New Roman" w:hAnsi="Times New Roman" w:cs="Times New Roman"/>
-          <w:sz w:val="24"/>
-          <w:szCs w:val="24"/>
-        </w:rPr>
-        <w:t xml:space="preserve"> (many to many relationship)</w:t>
-      </w:r>
-      <w:r>
-        <w:rPr>
-          <w:rFonts w:ascii="Times New Roman" w:eastAsia="Times New Roman" w:hAnsi="Times New Roman" w:cs="Times New Roman"/>
-          <w:sz w:val="24"/>
-          <w:szCs w:val="24"/>
-        </w:rPr>
-        <w:t xml:space="preserve"> to store the names of the people attending the workshops and a EquipmentDetails table</w:t>
-      </w:r>
-      <w:r>
-        <w:rPr>
-          <w:rFonts w:ascii="Times New Roman" w:eastAsia="Times New Roman" w:hAnsi="Times New Roman" w:cs="Times New Roman"/>
-          <w:sz w:val="24"/>
-          <w:szCs w:val="24"/>
-        </w:rPr>
-        <w:t xml:space="preserve"> (many to many relationship)</w:t>
-      </w:r>
-      <w:r>
-        <w:rPr>
-          <w:rFonts w:ascii="Times New Roman" w:eastAsia="Times New Roman" w:hAnsi="Times New Roman" w:cs="Times New Roman"/>
-          <w:sz w:val="24"/>
-          <w:szCs w:val="24"/>
-        </w:rPr>
-        <w:t xml:space="preserve"> to store the equipment that is given out to the people attending the workshops.</w:t>
+        <w:t>tables to store workshops, p</w:t>
+      </w:r>
+      <w:r>
+        <w:rPr>
+          <w:rFonts w:ascii="Times New Roman" w:eastAsia="Times New Roman" w:hAnsi="Times New Roman" w:cs="Times New Roman"/>
+          <w:sz w:val="24"/>
+          <w:szCs w:val="24"/>
+        </w:rPr>
+        <w:t>articipants</w:t>
+      </w:r>
+      <w:r>
+        <w:rPr>
+          <w:rFonts w:ascii="Times New Roman" w:eastAsia="Times New Roman" w:hAnsi="Times New Roman" w:cs="Times New Roman"/>
+          <w:sz w:val="24"/>
+          <w:szCs w:val="24"/>
+        </w:rPr>
+        <w:t>, and equipment</w:t>
+      </w:r>
+      <w:proofErr w:type="gramStart"/>
+      <w:r>
+        <w:rPr>
+          <w:rFonts w:ascii="Times New Roman" w:eastAsia="Times New Roman" w:hAnsi="Times New Roman" w:cs="Times New Roman"/>
+          <w:sz w:val="24"/>
+          <w:szCs w:val="24"/>
+        </w:rPr>
+        <w:t>.</w:t>
+      </w:r>
+      <w:r>
+        <w:rPr>
+          <w:rFonts w:ascii="Times New Roman" w:eastAsia="Times New Roman" w:hAnsi="Times New Roman" w:cs="Times New Roman"/>
+          <w:sz w:val="24"/>
+          <w:szCs w:val="24"/>
+        </w:rPr>
+        <w:t xml:space="preserve">  </w:t>
+      </w:r>
+      <w:proofErr w:type="gramEnd"/>
+      <w:r>
+        <w:rPr>
+          <w:rFonts w:ascii="Times New Roman" w:eastAsia="Times New Roman" w:hAnsi="Times New Roman" w:cs="Times New Roman"/>
+          <w:sz w:val="24"/>
+          <w:szCs w:val="24"/>
+        </w:rPr>
+        <w:t>Each workshop consists of many participants</w:t>
+      </w:r>
+      <w:proofErr w:type="gramStart"/>
+      <w:r>
+        <w:rPr>
+          <w:rFonts w:ascii="Times New Roman" w:eastAsia="Times New Roman" w:hAnsi="Times New Roman" w:cs="Times New Roman"/>
+          <w:sz w:val="24"/>
+          <w:szCs w:val="24"/>
+        </w:rPr>
+        <w:t xml:space="preserve">.  </w:t>
+      </w:r>
+      <w:proofErr w:type="gramEnd"/>
+      <w:r>
+        <w:rPr>
+          <w:rFonts w:ascii="Times New Roman" w:eastAsia="Times New Roman" w:hAnsi="Times New Roman" w:cs="Times New Roman"/>
+          <w:sz w:val="24"/>
+          <w:szCs w:val="24"/>
+        </w:rPr>
+        <w:t>Each participant can be assigned multiple equipment.</w:t>
       </w:r>
     </w:p>
     <w:p>
@@ -718,10 +891,10 @@
           <w:szCs w:val="24"/>
         </w:rPr>
         <w:drawing>
-          <wp:inline distT="0" distB="0" distL="0" distR="0" wp14:anchorId="503A1F48" wp14:editId="7821A924">
-            <wp:extent cx="4999355" cy="3249295"/>
+          <wp:inline distT="0" distB="0" distL="0" distR="0" wp14:anchorId="40D2AEF1" wp14:editId="44A554D0">
+            <wp:extent cx="5610860" cy="1851618"/>
             <wp:effectExtent l="0" t="0" r="0" b="0"/>
-            <wp:docPr id="39" name="Picture 39"/>
+            <wp:docPr id="65" name="Picture 65"/>
             <wp:cNvGraphicFramePr>
               <a:graphicFrameLocks xmlns:a="http://schemas.openxmlformats.org/drawingml/2006/main" noChangeAspect="1"/>
             </wp:cNvGraphicFramePr>
@@ -729,7 +902,7 @@
               <a:graphicData uri="http://schemas.openxmlformats.org/drawingml/2006/picture">
                 <pic:pic xmlns:pic="http://schemas.openxmlformats.org/drawingml/2006/picture">
                   <pic:nvPicPr>
-                    <pic:cNvPr id="0" name="Picture 56"/>
+                    <pic:cNvPr id="0" name="Picture 62"/>
                     <pic:cNvPicPr>
                       <a:picLocks noChangeAspect="1" noChangeArrowheads="1"/>
                     </pic:cNvPicPr>
@@ -750,7 +923,7 @@
                   <pic:spPr bwMode="auto">
                     <a:xfrm>
                       <a:off x="0" y="0"/>
-                      <a:ext cx="4999355" cy="3249295"/>
+                      <a:ext cx="5676880" cy="1873405"/>
                     </a:xfrm>
                     <a:prstGeom prst="rect">
                       <a:avLst/>
@@ -775,7 +948,16 @@
     </w:p>
     <w:p>
       <w:pPr>
-        <w:spacing w:line="480" w:lineRule="auto"/>
+        <w:rPr>
+          <w:rFonts w:ascii="Times New Roman" w:eastAsia="Times New Roman" w:hAnsi="Times New Roman" w:cs="Times New Roman"/>
+          <w:sz w:val="24"/>
+          <w:szCs w:val="24"/>
+        </w:rPr>
+      </w:pPr>
+    </w:p>
+    <w:p>
+      <w:pPr>
+        <w:spacing w:line="360" w:lineRule="auto"/>
         <w:rPr>
           <w:rFonts w:ascii="Times New Roman" w:eastAsia="Times New Roman" w:hAnsi="Times New Roman" w:cs="Times New Roman"/>
           <w:b/>
@@ -808,62 +990,106 @@
           <w:szCs w:val="24"/>
         </w:rPr>
         <w:tab/>
-        <w:t>This software is designed for the person overseeing the workshops.</w:t>
-      </w:r>
-      <w:r>
-        <w:rPr>
-          <w:rFonts w:ascii="Times New Roman" w:eastAsia="Times New Roman" w:hAnsi="Times New Roman" w:cs="Times New Roman"/>
-          <w:sz w:val="24"/>
-          <w:szCs w:val="24"/>
-        </w:rPr>
-        <w:tab/>
-      </w:r>
-      <w:r>
-        <w:rPr>
-          <w:rFonts w:ascii="Times New Roman" w:eastAsia="Times New Roman" w:hAnsi="Times New Roman" w:cs="Times New Roman"/>
-          <w:sz w:val="24"/>
-          <w:szCs w:val="24"/>
-        </w:rPr>
-        <w:t xml:space="preserve"> </w:t>
-      </w:r>
-      <w:r>
-        <w:rPr>
-          <w:rFonts w:ascii="Times New Roman" w:eastAsia="Times New Roman" w:hAnsi="Times New Roman" w:cs="Times New Roman"/>
-          <w:sz w:val="24"/>
-          <w:szCs w:val="24"/>
-        </w:rPr>
-        <w:t xml:space="preserve">The user of this software will have full access to all operations and data.  </w:t>
-      </w:r>
-      <w:r>
-        <w:rPr>
-          <w:rFonts w:ascii="Times New Roman" w:eastAsia="Times New Roman" w:hAnsi="Times New Roman" w:cs="Times New Roman"/>
-          <w:sz w:val="24"/>
-          <w:szCs w:val="24"/>
-        </w:rPr>
-        <w:t>There will not be any private information stored.  Therefore, authentication and security provisions will not be necessary.</w:t>
-      </w:r>
-    </w:p>
-    <w:p>
-      <w:pPr>
-        <w:rPr>
-          <w:rFonts w:ascii="Times New Roman" w:eastAsia="Times New Roman" w:hAnsi="Times New Roman" w:cs="Times New Roman"/>
-          <w:sz w:val="24"/>
-          <w:szCs w:val="24"/>
-        </w:rPr>
-      </w:pPr>
-    </w:p>
-    <w:p>
-      <w:pPr>
-        <w:rPr>
-          <w:rFonts w:ascii="Times New Roman" w:eastAsia="Times New Roman" w:hAnsi="Times New Roman" w:cs="Times New Roman"/>
-          <w:sz w:val="24"/>
-          <w:szCs w:val="24"/>
-        </w:rPr>
-      </w:pPr>
-    </w:p>
-    <w:p>
-      <w:pPr>
-        <w:spacing w:line="480" w:lineRule="auto"/>
+        <w:t>This software is designed for th</w:t>
+      </w:r>
+      <w:r>
+        <w:rPr>
+          <w:rFonts w:ascii="Times New Roman" w:eastAsia="Times New Roman" w:hAnsi="Times New Roman" w:cs="Times New Roman"/>
+          <w:sz w:val="24"/>
+          <w:szCs w:val="24"/>
+        </w:rPr>
+        <w:t>e users</w:t>
+      </w:r>
+      <w:r>
+        <w:rPr>
+          <w:rFonts w:ascii="Times New Roman" w:eastAsia="Times New Roman" w:hAnsi="Times New Roman" w:cs="Times New Roman"/>
+          <w:sz w:val="24"/>
+          <w:szCs w:val="24"/>
+        </w:rPr>
+        <w:t xml:space="preserve"> overseeing the workshops</w:t>
+      </w:r>
+      <w:proofErr w:type="gramStart"/>
+      <w:r>
+        <w:rPr>
+          <w:rFonts w:ascii="Times New Roman" w:eastAsia="Times New Roman" w:hAnsi="Times New Roman" w:cs="Times New Roman"/>
+          <w:sz w:val="24"/>
+          <w:szCs w:val="24"/>
+        </w:rPr>
+        <w:t xml:space="preserve">.  </w:t>
+      </w:r>
+      <w:proofErr w:type="gramEnd"/>
+      <w:r>
+        <w:rPr>
+          <w:rFonts w:ascii="Times New Roman" w:eastAsia="Times New Roman" w:hAnsi="Times New Roman" w:cs="Times New Roman"/>
+          <w:sz w:val="24"/>
+          <w:szCs w:val="24"/>
+        </w:rPr>
+        <w:t>The user</w:t>
+      </w:r>
+      <w:r>
+        <w:rPr>
+          <w:rFonts w:ascii="Times New Roman" w:eastAsia="Times New Roman" w:hAnsi="Times New Roman" w:cs="Times New Roman"/>
+          <w:sz w:val="24"/>
+          <w:szCs w:val="24"/>
+        </w:rPr>
+        <w:t>s</w:t>
+      </w:r>
+      <w:r>
+        <w:rPr>
+          <w:rFonts w:ascii="Times New Roman" w:eastAsia="Times New Roman" w:hAnsi="Times New Roman" w:cs="Times New Roman"/>
+          <w:sz w:val="24"/>
+          <w:szCs w:val="24"/>
+        </w:rPr>
+        <w:t xml:space="preserve"> of this software will have full access to all operations and data</w:t>
+      </w:r>
+      <w:proofErr w:type="gramStart"/>
+      <w:r>
+        <w:rPr>
+          <w:rFonts w:ascii="Times New Roman" w:eastAsia="Times New Roman" w:hAnsi="Times New Roman" w:cs="Times New Roman"/>
+          <w:sz w:val="24"/>
+          <w:szCs w:val="24"/>
+        </w:rPr>
+        <w:t xml:space="preserve">.  </w:t>
+      </w:r>
+      <w:r>
+        <w:rPr>
+          <w:rFonts w:ascii="Times New Roman" w:eastAsia="Times New Roman" w:hAnsi="Times New Roman" w:cs="Times New Roman"/>
+          <w:sz w:val="24"/>
+          <w:szCs w:val="24"/>
+        </w:rPr>
+        <w:t>In order to</w:t>
+      </w:r>
+      <w:proofErr w:type="gramEnd"/>
+      <w:r>
+        <w:rPr>
+          <w:rFonts w:ascii="Times New Roman" w:eastAsia="Times New Roman" w:hAnsi="Times New Roman" w:cs="Times New Roman"/>
+          <w:sz w:val="24"/>
+          <w:szCs w:val="24"/>
+        </w:rPr>
+        <w:t xml:space="preserve"> keep the data private, maintain data integrity, and track who does what in the system logs, the user will be required to login to the system.</w:t>
+      </w:r>
+    </w:p>
+    <w:p>
+      <w:pPr>
+        <w:rPr>
+          <w:rFonts w:ascii="Times New Roman" w:eastAsia="Times New Roman" w:hAnsi="Times New Roman" w:cs="Times New Roman"/>
+          <w:sz w:val="24"/>
+          <w:szCs w:val="24"/>
+        </w:rPr>
+      </w:pPr>
+    </w:p>
+    <w:p>
+      <w:pPr>
+        <w:rPr>
+          <w:rFonts w:ascii="Times New Roman" w:eastAsia="Times New Roman" w:hAnsi="Times New Roman" w:cs="Times New Roman"/>
+          <w:sz w:val="24"/>
+          <w:szCs w:val="24"/>
+        </w:rPr>
+      </w:pPr>
+    </w:p>
+    <w:p>
+      <w:pPr>
+        <w:spacing w:line="360" w:lineRule="auto"/>
         <w:rPr>
           <w:rFonts w:ascii="Times New Roman" w:eastAsia="Times New Roman" w:hAnsi="Times New Roman" w:cs="Times New Roman"/>
           <w:b/>
@@ -896,31 +1122,191 @@
           <w:szCs w:val="24"/>
         </w:rPr>
         <w:tab/>
-        <w:t>The control flow for this software is event-driven</w:t>
-      </w:r>
-      <w:r>
-        <w:rPr>
-          <w:rFonts w:ascii="Times New Roman" w:eastAsia="Times New Roman" w:hAnsi="Times New Roman" w:cs="Times New Roman"/>
-          <w:sz w:val="24"/>
-          <w:szCs w:val="24"/>
-        </w:rPr>
-        <w:t xml:space="preserve">.  The main screen shows a list of all of the workshops.  </w:t>
-      </w:r>
-      <w:r>
-        <w:rPr>
-          <w:rFonts w:ascii="Times New Roman" w:eastAsia="Times New Roman" w:hAnsi="Times New Roman" w:cs="Times New Roman"/>
-          <w:sz w:val="24"/>
-          <w:szCs w:val="24"/>
-        </w:rPr>
-        <w:t xml:space="preserve">There will be an option to add a workshop.  If workshops exist, there will be options to delete a workshop and to view a workshop.  </w:t>
-      </w:r>
-      <w:r>
-        <w:rPr>
-          <w:rFonts w:ascii="Times New Roman" w:eastAsia="Times New Roman" w:hAnsi="Times New Roman" w:cs="Times New Roman"/>
-          <w:sz w:val="24"/>
-          <w:szCs w:val="24"/>
-        </w:rPr>
-        <w:t xml:space="preserve">If a workshop is selected to view, it will </w:t>
+        <w:t xml:space="preserve">The control flow for this software is </w:t>
+      </w:r>
+      <w:proofErr w:type="gramStart"/>
+      <w:r>
+        <w:rPr>
+          <w:rFonts w:ascii="Times New Roman" w:eastAsia="Times New Roman" w:hAnsi="Times New Roman" w:cs="Times New Roman"/>
+          <w:sz w:val="24"/>
+          <w:szCs w:val="24"/>
+        </w:rPr>
+        <w:t>event-driven</w:t>
+      </w:r>
+      <w:proofErr w:type="gramEnd"/>
+      <w:r>
+        <w:rPr>
+          <w:rFonts w:ascii="Times New Roman" w:eastAsia="Times New Roman" w:hAnsi="Times New Roman" w:cs="Times New Roman"/>
+          <w:sz w:val="24"/>
+          <w:szCs w:val="24"/>
+        </w:rPr>
+        <w:t xml:space="preserve">.  </w:t>
+      </w:r>
+      <w:r>
+        <w:rPr>
+          <w:rFonts w:ascii="Times New Roman" w:eastAsia="Times New Roman" w:hAnsi="Times New Roman" w:cs="Times New Roman"/>
+          <w:sz w:val="24"/>
+          <w:szCs w:val="24"/>
+        </w:rPr>
+        <w:t>It will begin from a login screen</w:t>
+      </w:r>
+      <w:proofErr w:type="gramStart"/>
+      <w:r>
+        <w:rPr>
+          <w:rFonts w:ascii="Times New Roman" w:eastAsia="Times New Roman" w:hAnsi="Times New Roman" w:cs="Times New Roman"/>
+          <w:sz w:val="24"/>
+          <w:szCs w:val="24"/>
+        </w:rPr>
+        <w:t xml:space="preserve">.  </w:t>
+      </w:r>
+      <w:proofErr w:type="gramEnd"/>
+      <w:r>
+        <w:rPr>
+          <w:rFonts w:ascii="Times New Roman" w:eastAsia="Times New Roman" w:hAnsi="Times New Roman" w:cs="Times New Roman"/>
+          <w:sz w:val="24"/>
+          <w:szCs w:val="24"/>
+        </w:rPr>
+        <w:t xml:space="preserve">Once the user has logged in, it will take them to </w:t>
+      </w:r>
+      <w:r>
+        <w:rPr>
+          <w:rFonts w:ascii="Times New Roman" w:eastAsia="Times New Roman" w:hAnsi="Times New Roman" w:cs="Times New Roman"/>
+          <w:sz w:val="24"/>
+          <w:szCs w:val="24"/>
+        </w:rPr>
+        <w:t>a screen that</w:t>
+      </w:r>
+      <w:r>
+        <w:rPr>
+          <w:rFonts w:ascii="Times New Roman" w:eastAsia="Times New Roman" w:hAnsi="Times New Roman" w:cs="Times New Roman"/>
+          <w:sz w:val="24"/>
+          <w:szCs w:val="24"/>
+        </w:rPr>
+        <w:t xml:space="preserve"> </w:t>
+      </w:r>
+      <w:r>
+        <w:rPr>
+          <w:rFonts w:ascii="Times New Roman" w:eastAsia="Times New Roman" w:hAnsi="Times New Roman" w:cs="Times New Roman"/>
+          <w:sz w:val="24"/>
+          <w:szCs w:val="24"/>
+        </w:rPr>
+        <w:t xml:space="preserve">shows a list of </w:t>
+      </w:r>
+      <w:proofErr w:type="gramStart"/>
+      <w:r>
+        <w:rPr>
+          <w:rFonts w:ascii="Times New Roman" w:eastAsia="Times New Roman" w:hAnsi="Times New Roman" w:cs="Times New Roman"/>
+          <w:sz w:val="24"/>
+          <w:szCs w:val="24"/>
+        </w:rPr>
+        <w:t>all of</w:t>
+      </w:r>
+      <w:proofErr w:type="gramEnd"/>
+      <w:r>
+        <w:rPr>
+          <w:rFonts w:ascii="Times New Roman" w:eastAsia="Times New Roman" w:hAnsi="Times New Roman" w:cs="Times New Roman"/>
+          <w:sz w:val="24"/>
+          <w:szCs w:val="24"/>
+        </w:rPr>
+        <w:t xml:space="preserve"> the workshops.</w:t>
+      </w:r>
+    </w:p>
+    <w:p>
+      <w:pPr>
+        <w:ind w:firstLine="720"/>
+        <w:rPr>
+          <w:rFonts w:ascii="Times New Roman" w:eastAsia="Times New Roman" w:hAnsi="Times New Roman" w:cs="Times New Roman"/>
+          <w:sz w:val="24"/>
+          <w:szCs w:val="24"/>
+        </w:rPr>
+      </w:pPr>
+      <w:r>
+        <w:rPr>
+          <w:rFonts w:ascii="Times New Roman" w:eastAsia="Times New Roman" w:hAnsi="Times New Roman" w:cs="Times New Roman"/>
+          <w:sz w:val="24"/>
+          <w:szCs w:val="24"/>
+        </w:rPr>
+        <w:t>From the view workshops screen, the user can add, delete, or update a workshop</w:t>
+      </w:r>
+      <w:proofErr w:type="gramStart"/>
+      <w:r>
+        <w:rPr>
+          <w:rFonts w:ascii="Times New Roman" w:eastAsia="Times New Roman" w:hAnsi="Times New Roman" w:cs="Times New Roman"/>
+          <w:sz w:val="24"/>
+          <w:szCs w:val="24"/>
+        </w:rPr>
+        <w:t xml:space="preserve">.  </w:t>
+      </w:r>
+      <w:proofErr w:type="gramEnd"/>
+      <w:r>
+        <w:rPr>
+          <w:rFonts w:ascii="Times New Roman" w:eastAsia="Times New Roman" w:hAnsi="Times New Roman" w:cs="Times New Roman"/>
+          <w:sz w:val="24"/>
+          <w:szCs w:val="24"/>
+        </w:rPr>
+        <w:t>The options to delete or update a workshop will only appear if the workshops list is not empty</w:t>
+      </w:r>
+      <w:proofErr w:type="gramStart"/>
+      <w:r>
+        <w:rPr>
+          <w:rFonts w:ascii="Times New Roman" w:eastAsia="Times New Roman" w:hAnsi="Times New Roman" w:cs="Times New Roman"/>
+          <w:sz w:val="24"/>
+          <w:szCs w:val="24"/>
+        </w:rPr>
+        <w:t xml:space="preserve">.  </w:t>
+      </w:r>
+      <w:proofErr w:type="gramEnd"/>
+      <w:r>
+        <w:rPr>
+          <w:rFonts w:ascii="Times New Roman" w:eastAsia="Times New Roman" w:hAnsi="Times New Roman" w:cs="Times New Roman"/>
+          <w:sz w:val="24"/>
+          <w:szCs w:val="24"/>
+        </w:rPr>
+        <w:t>If the user chooses to update a workshop, they can update the details of the workshop and/or can add, update, or delete a participant</w:t>
+      </w:r>
+      <w:proofErr w:type="gramStart"/>
+      <w:r>
+        <w:rPr>
+          <w:rFonts w:ascii="Times New Roman" w:eastAsia="Times New Roman" w:hAnsi="Times New Roman" w:cs="Times New Roman"/>
+          <w:sz w:val="24"/>
+          <w:szCs w:val="24"/>
+        </w:rPr>
+        <w:t>.</w:t>
+      </w:r>
+      <w:r>
+        <w:rPr>
+          <w:rFonts w:ascii="Times New Roman" w:eastAsia="Times New Roman" w:hAnsi="Times New Roman" w:cs="Times New Roman"/>
+          <w:sz w:val="24"/>
+          <w:szCs w:val="24"/>
+        </w:rPr>
+        <w:t xml:space="preserve">  </w:t>
+      </w:r>
+      <w:proofErr w:type="gramEnd"/>
+      <w:r>
+        <w:rPr>
+          <w:rFonts w:ascii="Times New Roman" w:eastAsia="Times New Roman" w:hAnsi="Times New Roman" w:cs="Times New Roman"/>
+          <w:sz w:val="24"/>
+          <w:szCs w:val="24"/>
+        </w:rPr>
+        <w:t>The options to update or delete a participant will only appear if participants already exist in the workshop</w:t>
+      </w:r>
+      <w:proofErr w:type="gramStart"/>
+      <w:r>
+        <w:rPr>
+          <w:rFonts w:ascii="Times New Roman" w:eastAsia="Times New Roman" w:hAnsi="Times New Roman" w:cs="Times New Roman"/>
+          <w:sz w:val="24"/>
+          <w:szCs w:val="24"/>
+        </w:rPr>
+        <w:t xml:space="preserve">.  </w:t>
+      </w:r>
+      <w:proofErr w:type="gramEnd"/>
+      <w:r>
+        <w:rPr>
+          <w:rFonts w:ascii="Times New Roman" w:eastAsia="Times New Roman" w:hAnsi="Times New Roman" w:cs="Times New Roman"/>
+          <w:sz w:val="24"/>
+          <w:szCs w:val="24"/>
+        </w:rPr>
+        <w:t xml:space="preserve">If the user chooses to update a participant, they can </w:t>
       </w:r>
       <w:r>
         <w:rPr>
@@ -929,23 +1315,25 @@
           <w:szCs w:val="24"/>
         </w:rPr>
         <w:lastRenderedPageBreak/>
-        <w:t>take the user to a new screen which will show all of the details of the workshop.</w:t>
-      </w:r>
-      <w:r>
-        <w:rPr>
-          <w:rFonts w:ascii="Times New Roman" w:eastAsia="Times New Roman" w:hAnsi="Times New Roman" w:cs="Times New Roman"/>
-          <w:sz w:val="24"/>
-          <w:szCs w:val="24"/>
-        </w:rPr>
-        <w:t xml:space="preserve">  There will be an option to add a person to the workshop.  If people are already assigned to the workshop, there will be options to delete a person and to assign equipment to a person.  If</w:t>
-      </w:r>
-      <w:r>
-        <w:rPr>
-          <w:rFonts w:ascii="Times New Roman" w:eastAsia="Times New Roman" w:hAnsi="Times New Roman" w:cs="Times New Roman"/>
-          <w:sz w:val="24"/>
-          <w:szCs w:val="24"/>
-        </w:rPr>
-        <w:t xml:space="preserve"> equipment is already assigned to a person, there will be an option to delete equipment from a person.</w:t>
+        <w:t>update the details of the participant and/or add, update, or delete equipment from the participant</w:t>
+      </w:r>
+      <w:proofErr w:type="gramStart"/>
+      <w:r>
+        <w:rPr>
+          <w:rFonts w:ascii="Times New Roman" w:eastAsia="Times New Roman" w:hAnsi="Times New Roman" w:cs="Times New Roman"/>
+          <w:sz w:val="24"/>
+          <w:szCs w:val="24"/>
+        </w:rPr>
+        <w:t xml:space="preserve">.  </w:t>
+      </w:r>
+      <w:proofErr w:type="gramEnd"/>
+      <w:r>
+        <w:rPr>
+          <w:rFonts w:ascii="Times New Roman" w:eastAsia="Times New Roman" w:hAnsi="Times New Roman" w:cs="Times New Roman"/>
+          <w:sz w:val="24"/>
+          <w:szCs w:val="24"/>
+        </w:rPr>
+        <w:t>The options to update or delete equipment will only appear if equipment is already assigned to a participant.</w:t>
       </w:r>
     </w:p>
     <w:p>
@@ -974,10 +1362,10 @@
           <w:szCs w:val="24"/>
         </w:rPr>
         <w:drawing>
-          <wp:inline distT="0" distB="0" distL="0" distR="0" wp14:anchorId="6C7D49D7" wp14:editId="42CC1D5D">
-            <wp:extent cx="5943600" cy="2400277"/>
+          <wp:inline distT="0" distB="0" distL="0" distR="0" wp14:anchorId="7ACD8FCD" wp14:editId="027C3322">
+            <wp:extent cx="5250815" cy="4364733"/>
             <wp:effectExtent l="0" t="0" r="0" b="0"/>
-            <wp:docPr id="40" name="Picture 40" descr="Shape&#10;&#10;Description automatically generated with medium confidence"/>
+            <wp:docPr id="67" name="Picture 67"/>
             <wp:cNvGraphicFramePr>
               <a:graphicFrameLocks xmlns:a="http://schemas.openxmlformats.org/drawingml/2006/main" noChangeAspect="1"/>
             </wp:cNvGraphicFramePr>
@@ -985,7 +1373,7 @@
               <a:graphicData uri="http://schemas.openxmlformats.org/drawingml/2006/picture">
                 <pic:pic xmlns:pic="http://schemas.openxmlformats.org/drawingml/2006/picture">
                   <pic:nvPicPr>
-                    <pic:cNvPr id="40" name="Picture 40" descr="Shape&#10;&#10;Description automatically generated with medium confidence"/>
+                    <pic:cNvPr id="0" name="Picture 64"/>
                     <pic:cNvPicPr>
                       <a:picLocks noChangeAspect="1" noChangeArrowheads="1"/>
                     </pic:cNvPicPr>
@@ -1006,7 +1394,7 @@
                   <pic:spPr bwMode="auto">
                     <a:xfrm>
                       <a:off x="0" y="0"/>
-                      <a:ext cx="5943600" cy="2400277"/>
+                      <a:ext cx="5257694" cy="4370451"/>
                     </a:xfrm>
                     <a:prstGeom prst="rect">
                       <a:avLst/>
@@ -1040,16 +1428,7 @@
     </w:p>
     <w:p>
       <w:pPr>
-        <w:rPr>
-          <w:rFonts w:ascii="Times New Roman" w:eastAsia="Times New Roman" w:hAnsi="Times New Roman" w:cs="Times New Roman"/>
-          <w:sz w:val="24"/>
-          <w:szCs w:val="24"/>
-        </w:rPr>
-      </w:pPr>
-    </w:p>
-    <w:p>
-      <w:pPr>
-        <w:spacing w:line="480" w:lineRule="auto"/>
+        <w:spacing w:line="360" w:lineRule="auto"/>
         <w:rPr>
           <w:rFonts w:ascii="Times New Roman" w:eastAsia="Times New Roman" w:hAnsi="Times New Roman" w:cs="Times New Roman"/>
           <w:b/>
@@ -1089,47 +1468,113 @@
           <w:sz w:val="24"/>
           <w:szCs w:val="24"/>
         </w:rPr>
-        <w:t>The system will start up in the user’s web browser.  There won’t be any need to shut the system down.</w:t>
-      </w:r>
-      <w:r>
-        <w:rPr>
-          <w:rFonts w:ascii="Times New Roman" w:eastAsia="Times New Roman" w:hAnsi="Times New Roman" w:cs="Times New Roman"/>
-          <w:sz w:val="24"/>
-          <w:szCs w:val="24"/>
-        </w:rPr>
-        <w:tab/>
-      </w:r>
-      <w:r>
-        <w:rPr>
-          <w:rFonts w:ascii="Times New Roman" w:eastAsia="Times New Roman" w:hAnsi="Times New Roman" w:cs="Times New Roman"/>
-          <w:sz w:val="24"/>
-          <w:szCs w:val="24"/>
-        </w:rPr>
-        <w:t xml:space="preserve">The user will close their web browser when they are done.  </w:t>
-      </w:r>
-      <w:r>
-        <w:rPr>
-          <w:rFonts w:ascii="Times New Roman" w:eastAsia="Times New Roman" w:hAnsi="Times New Roman" w:cs="Times New Roman"/>
-          <w:sz w:val="24"/>
-          <w:szCs w:val="24"/>
-        </w:rPr>
-        <w:t xml:space="preserve">Input validation will be done to prevent errors and exceptions.  There won’t be any daily, weekly, monthly, or yearly efforts to </w:t>
-      </w:r>
-      <w:r>
-        <w:rPr>
-          <w:rFonts w:ascii="Times New Roman" w:eastAsia="Times New Roman" w:hAnsi="Times New Roman" w:cs="Times New Roman"/>
-          <w:sz w:val="24"/>
-          <w:szCs w:val="24"/>
-        </w:rPr>
-        <w:t>maintain the software.</w:t>
-      </w:r>
-      <w:r>
-        <w:rPr>
-          <w:rFonts w:ascii="Times New Roman" w:eastAsia="Times New Roman" w:hAnsi="Times New Roman" w:cs="Times New Roman"/>
-          <w:sz w:val="24"/>
-          <w:szCs w:val="24"/>
-        </w:rPr>
-        <w:t xml:space="preserve">  There will be procedures in place to bulk dump all of the data from the SQL database to a file and to load all of the data into the database from the file.</w:t>
+        <w:t>The system will start up in the user’s web browser</w:t>
+      </w:r>
+      <w:proofErr w:type="gramStart"/>
+      <w:r>
+        <w:rPr>
+          <w:rFonts w:ascii="Times New Roman" w:eastAsia="Times New Roman" w:hAnsi="Times New Roman" w:cs="Times New Roman"/>
+          <w:sz w:val="24"/>
+          <w:szCs w:val="24"/>
+        </w:rPr>
+        <w:t xml:space="preserve">.  </w:t>
+      </w:r>
+      <w:proofErr w:type="gramEnd"/>
+      <w:r>
+        <w:rPr>
+          <w:rFonts w:ascii="Times New Roman" w:eastAsia="Times New Roman" w:hAnsi="Times New Roman" w:cs="Times New Roman"/>
+          <w:sz w:val="24"/>
+          <w:szCs w:val="24"/>
+        </w:rPr>
+        <w:t>The user will enter the system through a login screen and will exit the system by logging out</w:t>
+      </w:r>
+      <w:proofErr w:type="gramStart"/>
+      <w:r>
+        <w:rPr>
+          <w:rFonts w:ascii="Times New Roman" w:eastAsia="Times New Roman" w:hAnsi="Times New Roman" w:cs="Times New Roman"/>
+          <w:sz w:val="24"/>
+          <w:szCs w:val="24"/>
+        </w:rPr>
+        <w:t xml:space="preserve">.  </w:t>
+      </w:r>
+      <w:proofErr w:type="gramEnd"/>
+      <w:r>
+        <w:rPr>
+          <w:rFonts w:ascii="Times New Roman" w:eastAsia="Times New Roman" w:hAnsi="Times New Roman" w:cs="Times New Roman"/>
+          <w:sz w:val="24"/>
+          <w:szCs w:val="24"/>
+        </w:rPr>
+        <w:t>Input validation will be done to prevent errors and exceptions</w:t>
+      </w:r>
+      <w:proofErr w:type="gramStart"/>
+      <w:r>
+        <w:rPr>
+          <w:rFonts w:ascii="Times New Roman" w:eastAsia="Times New Roman" w:hAnsi="Times New Roman" w:cs="Times New Roman"/>
+          <w:sz w:val="24"/>
+          <w:szCs w:val="24"/>
+        </w:rPr>
+        <w:t xml:space="preserve">.  </w:t>
+      </w:r>
+      <w:proofErr w:type="gramEnd"/>
+      <w:r>
+        <w:rPr>
+          <w:rFonts w:ascii="Times New Roman" w:eastAsia="Times New Roman" w:hAnsi="Times New Roman" w:cs="Times New Roman"/>
+          <w:sz w:val="24"/>
+          <w:szCs w:val="24"/>
+        </w:rPr>
+        <w:t xml:space="preserve">There won’t be any daily, weekly, monthly, or yearly efforts to </w:t>
+      </w:r>
+      <w:r>
+        <w:rPr>
+          <w:rFonts w:ascii="Times New Roman" w:eastAsia="Times New Roman" w:hAnsi="Times New Roman" w:cs="Times New Roman"/>
+          <w:sz w:val="24"/>
+          <w:szCs w:val="24"/>
+        </w:rPr>
+        <w:t>maintain the software</w:t>
+      </w:r>
+      <w:proofErr w:type="gramStart"/>
+      <w:r>
+        <w:rPr>
+          <w:rFonts w:ascii="Times New Roman" w:eastAsia="Times New Roman" w:hAnsi="Times New Roman" w:cs="Times New Roman"/>
+          <w:sz w:val="24"/>
+          <w:szCs w:val="24"/>
+        </w:rPr>
+        <w:t>.</w:t>
+      </w:r>
+      <w:r>
+        <w:rPr>
+          <w:rFonts w:ascii="Times New Roman" w:eastAsia="Times New Roman" w:hAnsi="Times New Roman" w:cs="Times New Roman"/>
+          <w:sz w:val="24"/>
+          <w:szCs w:val="24"/>
+        </w:rPr>
+        <w:t xml:space="preserve">  </w:t>
+      </w:r>
+      <w:proofErr w:type="gramEnd"/>
+      <w:r>
+        <w:rPr>
+          <w:rFonts w:ascii="Times New Roman" w:eastAsia="Times New Roman" w:hAnsi="Times New Roman" w:cs="Times New Roman"/>
+          <w:sz w:val="24"/>
+          <w:szCs w:val="24"/>
+        </w:rPr>
+        <w:t xml:space="preserve">There will be procedures in place to bulk dump </w:t>
+      </w:r>
+      <w:proofErr w:type="gramStart"/>
+      <w:r>
+        <w:rPr>
+          <w:rFonts w:ascii="Times New Roman" w:eastAsia="Times New Roman" w:hAnsi="Times New Roman" w:cs="Times New Roman"/>
+          <w:sz w:val="24"/>
+          <w:szCs w:val="24"/>
+        </w:rPr>
+        <w:t>all of</w:t>
+      </w:r>
+      <w:proofErr w:type="gramEnd"/>
+      <w:r>
+        <w:rPr>
+          <w:rFonts w:ascii="Times New Roman" w:eastAsia="Times New Roman" w:hAnsi="Times New Roman" w:cs="Times New Roman"/>
+          <w:sz w:val="24"/>
+          <w:szCs w:val="24"/>
+        </w:rPr>
+        <w:t xml:space="preserve"> the data from the SQL database to a file and to load all of the data into the database from the file.</w:t>
       </w:r>
     </w:p>
     <w:sectPr>

</xml_diff>